<commit_message>
Agregando nuevas tablas al documento
</commit_message>
<xml_diff>
--- a/docs/tablas.docx
+++ b/docs/tablas.docx
@@ -4,17 +4,166 @@
   <w:body>
     <w:p>
       <w:r>
-        <w:t xml:space="preserve">Caso 1, tablas para base de datos de </w:t>
+        <w:t>Caso 1, t</w:t>
+      </w:r>
+      <w:r>
+        <w:t>ablas para base de datos de pelí</w:t>
+      </w:r>
+      <w:r>
+        <w:t>culas en internet</w:t>
+      </w:r>
+    </w:p>
+    <w:p>
+      <w:pPr>
+        <w:pStyle w:val="Prrafodelista"/>
+        <w:numPr>
+          <w:ilvl w:val="0"/>
+          <w:numId w:val="1"/>
+        </w:numPr>
+      </w:pPr>
+      <w:r>
+        <w:t xml:space="preserve">Traducción de esquemas relacionales, </w:t>
+      </w:r>
+      <w:r>
+        <w:rPr>
+          <w:b/>
+        </w:rPr>
+        <w:t>PRTECAR-1, PRTECAR-2, RTECAR-1</w:t>
+      </w:r>
+      <w:r>
+        <w:rPr>
+          <w:b/>
+        </w:rPr>
+        <w:t>.</w:t>
+      </w:r>
+    </w:p>
+    <w:p>
+      <w:pPr>
+        <w:pStyle w:val="Prrafodelista"/>
+        <w:numPr>
+          <w:ilvl w:val="0"/>
+          <w:numId w:val="2"/>
+        </w:numPr>
+      </w:pPr>
+      <w:r>
+        <w:rPr>
+          <w:sz w:val="24"/>
+        </w:rPr>
+        <w:t>Autor</w:t>
+      </w:r>
+      <w:r>
+        <w:t>(</w:t>
+      </w:r>
+      <w:r>
+        <w:rPr>
+          <w:u w:val="single"/>
+        </w:rPr>
+        <w:t>Id</w:t>
+      </w:r>
+      <w:r>
+        <w:t xml:space="preserve">, Nombres, Apellidos, </w:t>
       </w:r>
       <w:proofErr w:type="spellStart"/>
       <w:r>
-        <w:t>peliculas</w:t>
+        <w:t>FechaNacimiento</w:t>
       </w:r>
       <w:proofErr w:type="spellEnd"/>
       <w:r>
-        <w:t xml:space="preserve"> en internet</w:t>
+        <w:t xml:space="preserve">, </w:t>
+      </w:r>
+      <w:proofErr w:type="spellStart"/>
+      <w:r>
+        <w:t>FechaDefuncion</w:t>
+      </w:r>
+      <w:proofErr w:type="spellEnd"/>
+      <w:r>
+        <w:t>)</w:t>
       </w:r>
     </w:p>
+    <w:p>
+      <w:pPr>
+        <w:pStyle w:val="Prrafodelista"/>
+        <w:numPr>
+          <w:ilvl w:val="0"/>
+          <w:numId w:val="2"/>
+        </w:numPr>
+      </w:pPr>
+      <w:r>
+        <w:t>Concepto</w:t>
+      </w:r>
+      <w:r>
+        <w:t>(</w:t>
+      </w:r>
+      <w:r>
+        <w:rPr>
+          <w:u w:val="single"/>
+        </w:rPr>
+        <w:t>Id</w:t>
+      </w:r>
+      <w:r>
+        <w:t>, Nombre</w:t>
+      </w:r>
+      <w:r>
+        <w:t xml:space="preserve">, </w:t>
+      </w:r>
+      <w:proofErr w:type="spellStart"/>
+      <w:r>
+        <w:t>Resenia</w:t>
+      </w:r>
+      <w:proofErr w:type="spellEnd"/>
+      <w:r>
+        <w:t xml:space="preserve">, </w:t>
+      </w:r>
+      <w:proofErr w:type="spellStart"/>
+      <w:r>
+        <w:t>FechaLanzamiento</w:t>
+      </w:r>
+      <w:proofErr w:type="spellEnd"/>
+      <w:r>
+        <w:t xml:space="preserve">, </w:t>
+      </w:r>
+      <w:proofErr w:type="spellStart"/>
+      <w:r>
+        <w:t>PaisOrigen</w:t>
+      </w:r>
+      <w:proofErr w:type="spellEnd"/>
+      <w:r>
+        <w:t xml:space="preserve">, </w:t>
+      </w:r>
+      <w:proofErr w:type="spellStart"/>
+      <w:r>
+        <w:t>PaginaWeb</w:t>
+      </w:r>
+      <w:proofErr w:type="spellEnd"/>
+      <w:r>
+        <w:t xml:space="preserve">, </w:t>
+      </w:r>
+      <w:proofErr w:type="spellStart"/>
+      <w:r>
+        <w:rPr>
+          <w:b/>
+        </w:rPr>
+        <w:t>IdAutor</w:t>
+      </w:r>
+      <w:proofErr w:type="spellEnd"/>
+      <w:r>
+        <w:t>)</w:t>
+      </w:r>
+      <w:r>
+        <w:t xml:space="preserve"> por aplicación de la RTECAR-2.1</w:t>
+      </w:r>
+    </w:p>
+    <w:p>
+      <w:pPr>
+        <w:pStyle w:val="Prrafodelista"/>
+        <w:numPr>
+          <w:ilvl w:val="0"/>
+          <w:numId w:val="2"/>
+        </w:numPr>
+      </w:pPr>
+    </w:p>
+    <w:p/>
+    <w:p/>
     <w:p>
       <w:bookmarkStart w:id="0" w:name="_GoBack"/>
       <w:bookmarkEnd w:id="0"/>
@@ -27,6 +176,220 @@
     </w:sectPr>
   </w:body>
 </w:document>
+</file>
+
+<file path=word/numbering.xml><?xml version="1.0" encoding="utf-8"?>
+<w:numbering xmlns:wpc="http://schemas.microsoft.com/office/word/2010/wordprocessingCanvas" xmlns:mc="http://schemas.openxmlformats.org/markup-compatibility/2006" xmlns:o="urn:schemas-microsoft-com:office:office" xmlns:r="http://schemas.openxmlformats.org/officeDocument/2006/relationships" xmlns:m="http://schemas.openxmlformats.org/officeDocument/2006/math" xmlns:v="urn:schemas-microsoft-com:vml" xmlns:wp14="http://schemas.microsoft.com/office/word/2010/wordprocessingDrawing" xmlns:wp="http://schemas.openxmlformats.org/drawingml/2006/wordprocessingDrawing" xmlns:w10="urn:schemas-microsoft-com:office:word" xmlns:w="http://schemas.openxmlformats.org/wordprocessingml/2006/main" xmlns:w14="http://schemas.microsoft.com/office/word/2010/wordml" xmlns:w15="http://schemas.microsoft.com/office/word/2012/wordml" xmlns:wpg="http://schemas.microsoft.com/office/word/2010/wordprocessingGroup" xmlns:wpi="http://schemas.microsoft.com/office/word/2010/wordprocessingInk" xmlns:wne="http://schemas.microsoft.com/office/word/2006/wordml" xmlns:wps="http://schemas.microsoft.com/office/word/2010/wordprocessingShape" mc:Ignorable="w14 w15 wp14">
+  <w:abstractNum w:abstractNumId="0" w15:restartNumberingAfterBreak="0">
+    <w:nsid w:val="01CE5CC4"/>
+    <w:multiLevelType w:val="hybridMultilevel"/>
+    <w:tmpl w:val="5A3ACB9E"/>
+    <w:lvl w:ilvl="0" w:tplc="480A000F">
+      <w:start w:val="1"/>
+      <w:numFmt w:val="decimal"/>
+      <w:lvlText w:val="%1."/>
+      <w:lvlJc w:val="left"/>
+      <w:pPr>
+        <w:ind w:left="720" w:hanging="360"/>
+      </w:pPr>
+      <w:rPr>
+        <w:rFonts w:hint="default"/>
+      </w:rPr>
+    </w:lvl>
+    <w:lvl w:ilvl="1" w:tplc="480A0019" w:tentative="1">
+      <w:start w:val="1"/>
+      <w:numFmt w:val="lowerLetter"/>
+      <w:lvlText w:val="%2."/>
+      <w:lvlJc w:val="left"/>
+      <w:pPr>
+        <w:ind w:left="1440" w:hanging="360"/>
+      </w:pPr>
+    </w:lvl>
+    <w:lvl w:ilvl="2" w:tplc="480A001B" w:tentative="1">
+      <w:start w:val="1"/>
+      <w:numFmt w:val="lowerRoman"/>
+      <w:lvlText w:val="%3."/>
+      <w:lvlJc w:val="right"/>
+      <w:pPr>
+        <w:ind w:left="2160" w:hanging="180"/>
+      </w:pPr>
+    </w:lvl>
+    <w:lvl w:ilvl="3" w:tplc="480A000F" w:tentative="1">
+      <w:start w:val="1"/>
+      <w:numFmt w:val="decimal"/>
+      <w:lvlText w:val="%4."/>
+      <w:lvlJc w:val="left"/>
+      <w:pPr>
+        <w:ind w:left="2880" w:hanging="360"/>
+      </w:pPr>
+    </w:lvl>
+    <w:lvl w:ilvl="4" w:tplc="480A0019" w:tentative="1">
+      <w:start w:val="1"/>
+      <w:numFmt w:val="lowerLetter"/>
+      <w:lvlText w:val="%5."/>
+      <w:lvlJc w:val="left"/>
+      <w:pPr>
+        <w:ind w:left="3600" w:hanging="360"/>
+      </w:pPr>
+    </w:lvl>
+    <w:lvl w:ilvl="5" w:tplc="480A001B" w:tentative="1">
+      <w:start w:val="1"/>
+      <w:numFmt w:val="lowerRoman"/>
+      <w:lvlText w:val="%6."/>
+      <w:lvlJc w:val="right"/>
+      <w:pPr>
+        <w:ind w:left="4320" w:hanging="180"/>
+      </w:pPr>
+    </w:lvl>
+    <w:lvl w:ilvl="6" w:tplc="480A000F" w:tentative="1">
+      <w:start w:val="1"/>
+      <w:numFmt w:val="decimal"/>
+      <w:lvlText w:val="%7."/>
+      <w:lvlJc w:val="left"/>
+      <w:pPr>
+        <w:ind w:left="5040" w:hanging="360"/>
+      </w:pPr>
+    </w:lvl>
+    <w:lvl w:ilvl="7" w:tplc="480A0019" w:tentative="1">
+      <w:start w:val="1"/>
+      <w:numFmt w:val="lowerLetter"/>
+      <w:lvlText w:val="%8."/>
+      <w:lvlJc w:val="left"/>
+      <w:pPr>
+        <w:ind w:left="5760" w:hanging="360"/>
+      </w:pPr>
+    </w:lvl>
+    <w:lvl w:ilvl="8" w:tplc="480A001B" w:tentative="1">
+      <w:start w:val="1"/>
+      <w:numFmt w:val="lowerRoman"/>
+      <w:lvlText w:val="%9."/>
+      <w:lvlJc w:val="right"/>
+      <w:pPr>
+        <w:ind w:left="6480" w:hanging="180"/>
+      </w:pPr>
+    </w:lvl>
+  </w:abstractNum>
+  <w:abstractNum w:abstractNumId="1" w15:restartNumberingAfterBreak="0">
+    <w:nsid w:val="49994790"/>
+    <w:multiLevelType w:val="hybridMultilevel"/>
+    <w:tmpl w:val="9D3A5650"/>
+    <w:lvl w:ilvl="0" w:tplc="37029DF0">
+      <w:start w:val="1"/>
+      <w:numFmt w:val="bullet"/>
+      <w:lvlText w:val=""/>
+      <w:lvlJc w:val="left"/>
+      <w:pPr>
+        <w:ind w:left="1080" w:hanging="360"/>
+      </w:pPr>
+      <w:rPr>
+        <w:rFonts w:ascii="Symbol" w:eastAsiaTheme="minorHAnsi" w:hAnsi="Symbol" w:cstheme="minorBidi" w:hint="default"/>
+        <w:b/>
+      </w:rPr>
+    </w:lvl>
+    <w:lvl w:ilvl="1" w:tplc="480A0003" w:tentative="1">
+      <w:start w:val="1"/>
+      <w:numFmt w:val="bullet"/>
+      <w:lvlText w:val="o"/>
+      <w:lvlJc w:val="left"/>
+      <w:pPr>
+        <w:ind w:left="1800" w:hanging="360"/>
+      </w:pPr>
+      <w:rPr>
+        <w:rFonts w:ascii="Courier New" w:hAnsi="Courier New" w:cs="Courier New" w:hint="default"/>
+      </w:rPr>
+    </w:lvl>
+    <w:lvl w:ilvl="2" w:tplc="480A0005" w:tentative="1">
+      <w:start w:val="1"/>
+      <w:numFmt w:val="bullet"/>
+      <w:lvlText w:val=""/>
+      <w:lvlJc w:val="left"/>
+      <w:pPr>
+        <w:ind w:left="2520" w:hanging="360"/>
+      </w:pPr>
+      <w:rPr>
+        <w:rFonts w:ascii="Wingdings" w:hAnsi="Wingdings" w:hint="default"/>
+      </w:rPr>
+    </w:lvl>
+    <w:lvl w:ilvl="3" w:tplc="480A0001" w:tentative="1">
+      <w:start w:val="1"/>
+      <w:numFmt w:val="bullet"/>
+      <w:lvlText w:val=""/>
+      <w:lvlJc w:val="left"/>
+      <w:pPr>
+        <w:ind w:left="3240" w:hanging="360"/>
+      </w:pPr>
+      <w:rPr>
+        <w:rFonts w:ascii="Symbol" w:hAnsi="Symbol" w:hint="default"/>
+      </w:rPr>
+    </w:lvl>
+    <w:lvl w:ilvl="4" w:tplc="480A0003" w:tentative="1">
+      <w:start w:val="1"/>
+      <w:numFmt w:val="bullet"/>
+      <w:lvlText w:val="o"/>
+      <w:lvlJc w:val="left"/>
+      <w:pPr>
+        <w:ind w:left="3960" w:hanging="360"/>
+      </w:pPr>
+      <w:rPr>
+        <w:rFonts w:ascii="Courier New" w:hAnsi="Courier New" w:cs="Courier New" w:hint="default"/>
+      </w:rPr>
+    </w:lvl>
+    <w:lvl w:ilvl="5" w:tplc="480A0005" w:tentative="1">
+      <w:start w:val="1"/>
+      <w:numFmt w:val="bullet"/>
+      <w:lvlText w:val=""/>
+      <w:lvlJc w:val="left"/>
+      <w:pPr>
+        <w:ind w:left="4680" w:hanging="360"/>
+      </w:pPr>
+      <w:rPr>
+        <w:rFonts w:ascii="Wingdings" w:hAnsi="Wingdings" w:hint="default"/>
+      </w:rPr>
+    </w:lvl>
+    <w:lvl w:ilvl="6" w:tplc="480A0001" w:tentative="1">
+      <w:start w:val="1"/>
+      <w:numFmt w:val="bullet"/>
+      <w:lvlText w:val=""/>
+      <w:lvlJc w:val="left"/>
+      <w:pPr>
+        <w:ind w:left="5400" w:hanging="360"/>
+      </w:pPr>
+      <w:rPr>
+        <w:rFonts w:ascii="Symbol" w:hAnsi="Symbol" w:hint="default"/>
+      </w:rPr>
+    </w:lvl>
+    <w:lvl w:ilvl="7" w:tplc="480A0003" w:tentative="1">
+      <w:start w:val="1"/>
+      <w:numFmt w:val="bullet"/>
+      <w:lvlText w:val="o"/>
+      <w:lvlJc w:val="left"/>
+      <w:pPr>
+        <w:ind w:left="6120" w:hanging="360"/>
+      </w:pPr>
+      <w:rPr>
+        <w:rFonts w:ascii="Courier New" w:hAnsi="Courier New" w:cs="Courier New" w:hint="default"/>
+      </w:rPr>
+    </w:lvl>
+    <w:lvl w:ilvl="8" w:tplc="480A0005" w:tentative="1">
+      <w:start w:val="1"/>
+      <w:numFmt w:val="bullet"/>
+      <w:lvlText w:val=""/>
+      <w:lvlJc w:val="left"/>
+      <w:pPr>
+        <w:ind w:left="6840" w:hanging="360"/>
+      </w:pPr>
+      <w:rPr>
+        <w:rFonts w:ascii="Wingdings" w:hAnsi="Wingdings" w:hint="default"/>
+      </w:rPr>
+    </w:lvl>
+  </w:abstractNum>
+  <w:num w:numId="1">
+    <w:abstractNumId w:val="0"/>
+  </w:num>
+  <w:num w:numId="2">
+    <w:abstractNumId w:val="1"/>
+  </w:num>
+</w:numbering>
 </file>
 
 <file path=word/styles.xml><?xml version="1.0" encoding="utf-8"?>
@@ -450,6 +813,17 @@
     <w:semiHidden/>
     <w:unhideWhenUsed/>
   </w:style>
+  <w:style w:type="paragraph" w:styleId="Prrafodelista">
+    <w:name w:val="List Paragraph"/>
+    <w:basedOn w:val="Normal"/>
+    <w:uiPriority w:val="34"/>
+    <w:qFormat/>
+    <w:rsid w:val="001317B5"/>
+    <w:pPr>
+      <w:ind w:left="720"/>
+      <w:contextualSpacing/>
+    </w:pPr>
+  </w:style>
 </w:styles>
 </file>
 

</xml_diff>

<commit_message>
cambios en docs tabla
</commit_message>
<xml_diff>
--- a/docs/tablas.docx
+++ b/docs/tablas.docx
@@ -89,10 +89,7 @@
         </w:numPr>
       </w:pPr>
       <w:r>
-        <w:t>Concepto</w:t>
-      </w:r>
-      <w:r>
-        <w:t>(</w:t>
+        <w:t>Concepto(</w:t>
       </w:r>
       <w:r>
         <w:rPr>
@@ -101,10 +98,7 @@
         <w:t>Id</w:t>
       </w:r>
       <w:r>
-        <w:t>, Nombre</w:t>
-      </w:r>
-      <w:r>
-        <w:t xml:space="preserve">, </w:t>
+        <w:t xml:space="preserve">, Nombre, </w:t>
       </w:r>
       <w:proofErr w:type="spellStart"/>
       <w:r>
@@ -147,10 +141,7 @@
       </w:r>
       <w:proofErr w:type="spellEnd"/>
       <w:r>
-        <w:t>)</w:t>
-      </w:r>
-      <w:r>
-        <w:t xml:space="preserve"> por aplicación de la RTECAR-2.1</w:t>
+        <w:t>) por aplicación de la RTECAR-2.1</w:t>
       </w:r>
     </w:p>
     <w:p>
@@ -161,13 +152,455 @@
           <w:numId w:val="2"/>
         </w:numPr>
       </w:pPr>
+      <w:r>
+        <w:t>Producto-Marca(</w:t>
+      </w:r>
+      <w:r>
+        <w:rPr>
+          <w:u w:val="single"/>
+        </w:rPr>
+        <w:t>Id</w:t>
+      </w:r>
+      <w:r>
+        <w:t xml:space="preserve">, </w:t>
+      </w:r>
+      <w:proofErr w:type="spellStart"/>
+      <w:r>
+        <w:t>Descipcion</w:t>
+      </w:r>
+      <w:proofErr w:type="spellEnd"/>
+      <w:r>
+        <w:t xml:space="preserve"> Marca, Tipo, </w:t>
+      </w:r>
+      <w:proofErr w:type="spellStart"/>
+      <w:r>
+        <w:rPr>
+          <w:b/>
+        </w:rPr>
+        <w:t>Id_Concepto</w:t>
+      </w:r>
+      <w:proofErr w:type="spellEnd"/>
+      <w:r>
+        <w:t>) RTECAR-2.1</w:t>
+      </w:r>
+    </w:p>
+    <w:p>
+      <w:pPr>
+        <w:pStyle w:val="Prrafodelista"/>
+        <w:numPr>
+          <w:ilvl w:val="0"/>
+          <w:numId w:val="2"/>
+        </w:numPr>
+      </w:pPr>
+      <w:r>
+        <w:t xml:space="preserve">Media(Id, Nombre, Idioma, Formato, </w:t>
+      </w:r>
+      <w:proofErr w:type="spellStart"/>
+      <w:r>
+        <w:t>FechaEstreno</w:t>
+      </w:r>
+      <w:proofErr w:type="spellEnd"/>
+      <w:r>
+        <w:t xml:space="preserve"> , </w:t>
+      </w:r>
+      <w:proofErr w:type="spellStart"/>
+      <w:r>
+        <w:t>Duracion</w:t>
+      </w:r>
+      <w:proofErr w:type="spellEnd"/>
+      <w:r>
+        <w:t xml:space="preserve">, Resumen, </w:t>
+      </w:r>
+      <w:proofErr w:type="spellStart"/>
+      <w:r>
+        <w:t>StoryLine</w:t>
+      </w:r>
+      <w:proofErr w:type="spellEnd"/>
+      <w:r>
+        <w:t xml:space="preserve">, </w:t>
+      </w:r>
+      <w:proofErr w:type="spellStart"/>
+      <w:r>
+        <w:t>AmazonUrl</w:t>
+      </w:r>
+      <w:proofErr w:type="spellEnd"/>
+      <w:r>
+        <w:t xml:space="preserve">, </w:t>
+      </w:r>
+      <w:proofErr w:type="spellStart"/>
+      <w:r>
+        <w:t>ScoreExpertos</w:t>
+      </w:r>
+      <w:proofErr w:type="spellEnd"/>
+      <w:r>
+        <w:t xml:space="preserve">, </w:t>
+      </w:r>
+      <w:proofErr w:type="spellStart"/>
+      <w:r>
+        <w:t>ScoreUsuarios</w:t>
+      </w:r>
+      <w:proofErr w:type="spellEnd"/>
+      <w:r>
+        <w:t xml:space="preserve">, </w:t>
+      </w:r>
+      <w:proofErr w:type="spellStart"/>
+      <w:r>
+        <w:t>CantCapitulos</w:t>
+      </w:r>
+      <w:proofErr w:type="spellEnd"/>
+      <w:r>
+        <w:t xml:space="preserve">, </w:t>
+      </w:r>
+      <w:proofErr w:type="spellStart"/>
+      <w:r>
+        <w:t>CantTemporadas</w:t>
+      </w:r>
+      <w:proofErr w:type="spellEnd"/>
+      <w:r>
+        <w:t xml:space="preserve">, </w:t>
+      </w:r>
+      <w:proofErr w:type="spellStart"/>
+      <w:r>
+        <w:t>ArgumentoJuego</w:t>
+      </w:r>
+      <w:proofErr w:type="spellEnd"/>
+      <w:r>
+        <w:t xml:space="preserve">, </w:t>
+      </w:r>
+      <w:proofErr w:type="spellStart"/>
+      <w:r>
+        <w:t>NumeroCompilacion</w:t>
+      </w:r>
+      <w:proofErr w:type="spellEnd"/>
+      <w:r>
+        <w:t>,</w:t>
+      </w:r>
+      <w:r>
+        <w:t xml:space="preserve"> tipo)</w:t>
+      </w:r>
+    </w:p>
+    <w:p>
+      <w:pPr>
+        <w:pStyle w:val="Prrafodelista"/>
+        <w:numPr>
+          <w:ilvl w:val="0"/>
+          <w:numId w:val="2"/>
+        </w:numPr>
+      </w:pPr>
+      <w:r>
+        <w:t>Media-</w:t>
+      </w:r>
+      <w:proofErr w:type="spellStart"/>
+      <w:r>
+        <w:t>Paises</w:t>
+      </w:r>
+      <w:proofErr w:type="spellEnd"/>
+      <w:r>
+        <w:t>(</w:t>
+      </w:r>
+      <w:r>
+        <w:rPr>
+          <w:u w:val="single"/>
+        </w:rPr>
+        <w:t>Id</w:t>
+      </w:r>
+      <w:r>
+        <w:t xml:space="preserve">, </w:t>
+      </w:r>
+      <w:proofErr w:type="spellStart"/>
+      <w:r>
+        <w:t>NombrePais</w:t>
+      </w:r>
+      <w:proofErr w:type="spellEnd"/>
+      <w:r>
+        <w:t xml:space="preserve">, </w:t>
+      </w:r>
+      <w:proofErr w:type="spellStart"/>
+      <w:r>
+        <w:rPr>
+          <w:b/>
+        </w:rPr>
+        <w:t>MediaId</w:t>
+      </w:r>
+      <w:proofErr w:type="spellEnd"/>
+      <w:r>
+        <w:t>)</w:t>
+      </w:r>
+    </w:p>
+    <w:p>
+      <w:pPr>
+        <w:pStyle w:val="Prrafodelista"/>
+        <w:numPr>
+          <w:ilvl w:val="0"/>
+          <w:numId w:val="2"/>
+        </w:numPr>
+      </w:pPr>
+      <w:r>
+        <w:t>Media-Palabras-Clave(</w:t>
+      </w:r>
+      <w:r>
+        <w:rPr>
+          <w:u w:val="single"/>
+        </w:rPr>
+        <w:t>Id</w:t>
+      </w:r>
+      <w:r>
+        <w:t xml:space="preserve">, Palabra, </w:t>
+      </w:r>
+      <w:proofErr w:type="spellStart"/>
+      <w:r>
+        <w:rPr>
+          <w:b/>
+        </w:rPr>
+        <w:t>MediaId</w:t>
+      </w:r>
+      <w:proofErr w:type="spellEnd"/>
+      <w:r>
+        <w:t>)</w:t>
+      </w:r>
+    </w:p>
+    <w:p>
+      <w:pPr>
+        <w:pStyle w:val="Prrafodelista"/>
+        <w:numPr>
+          <w:ilvl w:val="0"/>
+          <w:numId w:val="2"/>
+        </w:numPr>
+      </w:pPr>
+      <w:r>
+        <w:t>Redes-Sociales-Media(</w:t>
+      </w:r>
+      <w:r>
+        <w:rPr>
+          <w:u w:val="single"/>
+        </w:rPr>
+        <w:t>Id</w:t>
+      </w:r>
+      <w:r>
+        <w:t xml:space="preserve">, </w:t>
+      </w:r>
+      <w:proofErr w:type="spellStart"/>
+      <w:r>
+        <w:t>url</w:t>
+      </w:r>
+      <w:proofErr w:type="spellEnd"/>
+      <w:r>
+        <w:t xml:space="preserve">, </w:t>
+      </w:r>
+      <w:proofErr w:type="spellStart"/>
+      <w:r>
+        <w:rPr>
+          <w:b/>
+        </w:rPr>
+        <w:t>Media_Id</w:t>
+      </w:r>
+      <w:proofErr w:type="spellEnd"/>
+      <w:r>
+        <w:rPr>
+          <w:b/>
+        </w:rPr>
+        <w:t xml:space="preserve"> </w:t>
+      </w:r>
+      <w:r>
+        <w:t>)</w:t>
+      </w:r>
+    </w:p>
+    <w:p>
+      <w:pPr>
+        <w:pStyle w:val="Prrafodelista"/>
+        <w:numPr>
+          <w:ilvl w:val="0"/>
+          <w:numId w:val="2"/>
+        </w:numPr>
+      </w:pPr>
+      <w:r>
+        <w:t>Plataformas-Media-Juego(</w:t>
+      </w:r>
+      <w:r>
+        <w:rPr>
+          <w:u w:val="single"/>
+        </w:rPr>
+        <w:t>Id</w:t>
+      </w:r>
+      <w:r>
+        <w:t xml:space="preserve">, descripción, </w:t>
+      </w:r>
+      <w:proofErr w:type="spellStart"/>
+      <w:r>
+        <w:rPr>
+          <w:b/>
+        </w:rPr>
+        <w:t>Media_Id</w:t>
+      </w:r>
+      <w:proofErr w:type="spellEnd"/>
+      <w:r>
+        <w:t>)</w:t>
+      </w:r>
+    </w:p>
+    <w:p>
+      <w:pPr>
+        <w:pStyle w:val="Prrafodelista"/>
+        <w:numPr>
+          <w:ilvl w:val="0"/>
+          <w:numId w:val="2"/>
+        </w:numPr>
+      </w:pPr>
+      <w:proofErr w:type="spellStart"/>
+      <w:r>
+        <w:t>ModoJuego</w:t>
+      </w:r>
+      <w:proofErr w:type="spellEnd"/>
+      <w:r>
+        <w:t>-Media-Juego(</w:t>
+      </w:r>
+      <w:r>
+        <w:rPr>
+          <w:u w:val="single"/>
+        </w:rPr>
+        <w:t>Id</w:t>
+      </w:r>
+      <w:r>
+        <w:t xml:space="preserve">, modo, </w:t>
+      </w:r>
+      <w:proofErr w:type="spellStart"/>
+      <w:r>
+        <w:t>Media_Id</w:t>
+      </w:r>
+      <w:proofErr w:type="spellEnd"/>
+      <w:r>
+        <w:t>)</w:t>
+      </w:r>
+    </w:p>
+    <w:p>
+      <w:pPr>
+        <w:pStyle w:val="Prrafodelista"/>
+        <w:numPr>
+          <w:ilvl w:val="0"/>
+          <w:numId w:val="2"/>
+        </w:numPr>
+      </w:pPr>
+      <w:r>
+        <w:t>Formato-Media-Juego(</w:t>
+      </w:r>
+      <w:r>
+        <w:rPr>
+          <w:u w:val="single"/>
+        </w:rPr>
+        <w:t>Id</w:t>
+      </w:r>
+      <w:r>
+        <w:t xml:space="preserve">, formato, </w:t>
+      </w:r>
+      <w:proofErr w:type="spellStart"/>
+      <w:r>
+        <w:rPr>
+          <w:b/>
+        </w:rPr>
+        <w:t>Media_Id</w:t>
+      </w:r>
+      <w:proofErr w:type="spellEnd"/>
+      <w:r>
+        <w:t>)</w:t>
+      </w:r>
+    </w:p>
+    <w:p>
+      <w:pPr>
+        <w:pStyle w:val="Prrafodelista"/>
+        <w:numPr>
+          <w:ilvl w:val="0"/>
+          <w:numId w:val="2"/>
+        </w:numPr>
+      </w:pPr>
+      <w:proofErr w:type="spellStart"/>
+      <w:r>
+        <w:t>DataFinaciera</w:t>
+      </w:r>
+      <w:proofErr w:type="spellEnd"/>
+      <w:r>
+        <w:t>(</w:t>
+      </w:r>
+      <w:r>
+        <w:rPr>
+          <w:u w:val="single"/>
+        </w:rPr>
+        <w:t>Id</w:t>
+      </w:r>
+      <w:r>
+        <w:t xml:space="preserve">, </w:t>
+      </w:r>
+      <w:proofErr w:type="spellStart"/>
+      <w:r>
+        <w:t>Descripcion</w:t>
+      </w:r>
+      <w:proofErr w:type="spellEnd"/>
+      <w:r>
+        <w:t xml:space="preserve">, Monto, </w:t>
+      </w:r>
+      <w:proofErr w:type="spellStart"/>
+      <w:r>
+        <w:t>Pais</w:t>
+      </w:r>
+      <w:proofErr w:type="spellEnd"/>
+      <w:r>
+        <w:t>)</w:t>
+      </w:r>
+    </w:p>
+    <w:p>
+      <w:pPr>
+        <w:pStyle w:val="Prrafodelista"/>
+        <w:numPr>
+          <w:ilvl w:val="0"/>
+          <w:numId w:val="2"/>
+        </w:numPr>
+      </w:pPr>
+      <w:r>
+        <w:t>Media-</w:t>
+      </w:r>
+      <w:proofErr w:type="spellStart"/>
+      <w:r>
+        <w:t>DataFinanciera</w:t>
+      </w:r>
+      <w:proofErr w:type="spellEnd"/>
+      <w:r>
+        <w:t>(</w:t>
+      </w:r>
+      <w:proofErr w:type="spellStart"/>
+      <w:r>
+        <w:rPr>
+          <w:b/>
+          <w:u w:val="single"/>
+        </w:rPr>
+        <w:t>Media_Id</w:t>
+      </w:r>
+      <w:proofErr w:type="spellEnd"/>
+      <w:r>
+        <w:t xml:space="preserve">, </w:t>
+      </w:r>
+      <w:proofErr w:type="spellStart"/>
+      <w:r>
+        <w:rPr>
+          <w:b/>
+          <w:u w:val="single"/>
+        </w:rPr>
+        <w:t>Df_Id</w:t>
+      </w:r>
+      <w:proofErr w:type="spellEnd"/>
+      <w:r>
+        <w:t xml:space="preserve">, </w:t>
+      </w:r>
+      <w:proofErr w:type="spellStart"/>
+      <w:r>
+        <w:t>FechaPublicacion</w:t>
+      </w:r>
+      <w:proofErr w:type="spellEnd"/>
+      <w:r>
+        <w:t>)</w:t>
+      </w:r>
+      <w:bookmarkStart w:id="0" w:name="_GoBack"/>
+      <w:bookmarkEnd w:id="0"/>
     </w:p>
     <w:p/>
     <w:p/>
-    <w:p>
-      <w:bookmarkStart w:id="0" w:name="_GoBack"/>
-      <w:bookmarkEnd w:id="0"/>
-    </w:p>
     <w:sectPr>
       <w:pgSz w:w="11906" w:h="16838"/>
       <w:pgMar w:top="1417" w:right="1701" w:bottom="1417" w:left="1701" w:header="708" w:footer="708" w:gutter="0"/>

</xml_diff>

<commit_message>
Agregar nuevas tablas + url diagrama esquema dominio
</commit_message>
<xml_diff>
--- a/docs/tablas.docx
+++ b/docs/tablas.docx
@@ -554,43 +554,771 @@
         </w:numPr>
       </w:pPr>
       <w:r>
+        <w:t>Media-DataFinanciera(</w:t>
+      </w:r>
+      <w:r>
+        <w:rPr>
+          <w:b/>
+          <w:u w:val="single"/>
+        </w:rPr>
+        <w:t>Media_Id</w:t>
+      </w:r>
+      <w:r>
+        <w:t xml:space="preserve">, </w:t>
+      </w:r>
+      <w:proofErr w:type="spellStart"/>
+      <w:r>
+        <w:rPr>
+          <w:b/>
+          <w:u w:val="single"/>
+        </w:rPr>
+        <w:t>Df_Id</w:t>
+      </w:r>
+      <w:proofErr w:type="spellEnd"/>
+      <w:r>
+        <w:t xml:space="preserve">, </w:t>
+      </w:r>
+      <w:proofErr w:type="spellStart"/>
+      <w:r>
+        <w:t>FechaPublicacion</w:t>
+      </w:r>
+      <w:proofErr w:type="spellEnd"/>
+      <w:r>
+        <w:t>)</w:t>
+      </w:r>
+    </w:p>
+    <w:p>
+      <w:pPr>
+        <w:pStyle w:val="Prrafodelista"/>
+        <w:numPr>
+          <w:ilvl w:val="0"/>
+          <w:numId w:val="2"/>
+        </w:numPr>
+      </w:pPr>
+      <w:proofErr w:type="spellStart"/>
+      <w:r>
+        <w:t>Produccion</w:t>
+      </w:r>
+      <w:proofErr w:type="spellEnd"/>
+      <w:r>
+        <w:t>(</w:t>
+      </w:r>
+      <w:r>
+        <w:rPr>
+          <w:u w:val="single"/>
+        </w:rPr>
+        <w:t>Id</w:t>
+      </w:r>
+      <w:r>
+        <w:t xml:space="preserve">, </w:t>
+      </w:r>
+      <w:proofErr w:type="spellStart"/>
+      <w:r>
+        <w:t>NombreCompania</w:t>
+      </w:r>
+      <w:proofErr w:type="spellEnd"/>
+      <w:r>
+        <w:t xml:space="preserve">, </w:t>
+      </w:r>
+      <w:proofErr w:type="spellStart"/>
+      <w:r>
+        <w:t>Pais</w:t>
+      </w:r>
+      <w:proofErr w:type="spellEnd"/>
+      <w:r>
+        <w:t xml:space="preserve">, </w:t>
+      </w:r>
+      <w:proofErr w:type="spellStart"/>
+      <w:r>
+        <w:t>SitioWeb</w:t>
+      </w:r>
+      <w:proofErr w:type="spellEnd"/>
+      <w:r>
+        <w:t>, CEO)</w:t>
+      </w:r>
+    </w:p>
+    <w:p>
+      <w:pPr>
+        <w:pStyle w:val="Prrafodelista"/>
+        <w:numPr>
+          <w:ilvl w:val="0"/>
+          <w:numId w:val="2"/>
+        </w:numPr>
+      </w:pPr>
+      <w:r>
         <w:t>Media-</w:t>
       </w:r>
       <w:proofErr w:type="spellStart"/>
       <w:r>
-        <w:t>DataFinanciera</w:t>
+        <w:t>Produccion</w:t>
       </w:r>
       <w:proofErr w:type="spellEnd"/>
       <w:r>
         <w:t>(</w:t>
       </w:r>
-      <w:proofErr w:type="spellStart"/>
-      <w:r>
-        <w:rPr>
-          <w:b/>
-          <w:u w:val="single"/>
-        </w:rPr>
-        <w:t>Media_Id</w:t>
-      </w:r>
-      <w:proofErr w:type="spellEnd"/>
-      <w:r>
-        <w:t xml:space="preserve">, </w:t>
-      </w:r>
-      <w:proofErr w:type="spellStart"/>
-      <w:r>
-        <w:rPr>
-          <w:b/>
-          <w:u w:val="single"/>
-        </w:rPr>
-        <w:t>Df_Id</w:t>
-      </w:r>
-      <w:proofErr w:type="spellEnd"/>
-      <w:r>
-        <w:t xml:space="preserve">, </w:t>
-      </w:r>
-      <w:proofErr w:type="spellStart"/>
-      <w:r>
-        <w:t>FechaPublicacion</w:t>
+      <w:r>
+        <w:rPr>
+          <w:u w:val="single"/>
+        </w:rPr>
+        <w:t>Id</w:t>
+      </w:r>
+      <w:r>
+        <w:t xml:space="preserve">, </w:t>
+      </w:r>
+      <w:proofErr w:type="spellStart"/>
+      <w:r>
+        <w:rPr>
+          <w:b/>
+        </w:rPr>
+        <w:t>Id_Media</w:t>
+      </w:r>
+      <w:proofErr w:type="spellEnd"/>
+      <w:r>
+        <w:rPr>
+          <w:b/>
+        </w:rPr>
+        <w:t xml:space="preserve">, </w:t>
+      </w:r>
+      <w:proofErr w:type="spellStart"/>
+      <w:r>
+        <w:rPr>
+          <w:b/>
+        </w:rPr>
+        <w:t>Id_Produccion</w:t>
+      </w:r>
+      <w:proofErr w:type="spellEnd"/>
+      <w:r>
+        <w:t xml:space="preserve">, </w:t>
+      </w:r>
+      <w:proofErr w:type="spellStart"/>
+      <w:r>
+        <w:t>PorcentajeAporte</w:t>
+      </w:r>
+      <w:proofErr w:type="spellEnd"/>
+      <w:r>
+        <w:t>)</w:t>
+      </w:r>
+    </w:p>
+    <w:p>
+      <w:pPr>
+        <w:pStyle w:val="Prrafodelista"/>
+        <w:numPr>
+          <w:ilvl w:val="0"/>
+          <w:numId w:val="2"/>
+        </w:numPr>
+      </w:pPr>
+      <w:r>
+        <w:t>Personaje(</w:t>
+      </w:r>
+      <w:proofErr w:type="spellStart"/>
+      <w:r>
+        <w:rPr>
+          <w:u w:val="single"/>
+        </w:rPr>
+        <w:t>Id</w:t>
+      </w:r>
+      <w:r>
+        <w:t>,Nombres</w:t>
+      </w:r>
+      <w:proofErr w:type="spellEnd"/>
+      <w:r>
+        <w:t xml:space="preserve">, Alias, </w:t>
+      </w:r>
+      <w:proofErr w:type="spellStart"/>
+      <w:r>
+        <w:t>Descripcion</w:t>
+      </w:r>
+      <w:proofErr w:type="spellEnd"/>
+      <w:r>
+        <w:t xml:space="preserve">, Sexo, </w:t>
+      </w:r>
+      <w:proofErr w:type="spellStart"/>
+      <w:r>
+        <w:t>EsReal</w:t>
+      </w:r>
+      <w:proofErr w:type="spellEnd"/>
+      <w:r>
+        <w:t>, Reino)</w:t>
+      </w:r>
+    </w:p>
+    <w:p>
+      <w:pPr>
+        <w:pStyle w:val="Prrafodelista"/>
+        <w:numPr>
+          <w:ilvl w:val="0"/>
+          <w:numId w:val="2"/>
+        </w:numPr>
+      </w:pPr>
+      <w:r>
+        <w:t>Media</w:t>
+      </w:r>
+      <w:r>
+        <w:t>-Personaje(</w:t>
+      </w:r>
+      <w:r>
+        <w:rPr>
+          <w:u w:val="single"/>
+        </w:rPr>
+        <w:t>Id</w:t>
+      </w:r>
+      <w:r>
+        <w:t xml:space="preserve">, </w:t>
+      </w:r>
+      <w:proofErr w:type="spellStart"/>
+      <w:r>
+        <w:rPr>
+          <w:b/>
+        </w:rPr>
+        <w:t>Id_Media</w:t>
+      </w:r>
+      <w:proofErr w:type="spellEnd"/>
+      <w:r>
+        <w:rPr>
+          <w:b/>
+        </w:rPr>
+        <w:t xml:space="preserve">, </w:t>
+      </w:r>
+      <w:proofErr w:type="spellStart"/>
+      <w:r>
+        <w:rPr>
+          <w:b/>
+        </w:rPr>
+        <w:t>Id_Personaje</w:t>
+      </w:r>
+      <w:proofErr w:type="spellEnd"/>
+      <w:r>
+        <w:t xml:space="preserve">, </w:t>
+      </w:r>
+      <w:proofErr w:type="spellStart"/>
+      <w:r>
+        <w:t>Descripcion</w:t>
+      </w:r>
+      <w:proofErr w:type="spellEnd"/>
+      <w:r>
+        <w:t>)</w:t>
+      </w:r>
+    </w:p>
+    <w:p>
+      <w:pPr>
+        <w:pStyle w:val="Prrafodelista"/>
+        <w:numPr>
+          <w:ilvl w:val="0"/>
+          <w:numId w:val="2"/>
+        </w:numPr>
+      </w:pPr>
+      <w:proofErr w:type="spellStart"/>
+      <w:r>
+        <w:t>Trasescena</w:t>
+      </w:r>
+      <w:proofErr w:type="spellEnd"/>
+      <w:r>
+        <w:t>(</w:t>
+      </w:r>
+      <w:r>
+        <w:rPr>
+          <w:u w:val="single"/>
+        </w:rPr>
+        <w:t>Id</w:t>
+      </w:r>
+      <w:r>
+        <w:t xml:space="preserve">, Nombres, Apellidos, </w:t>
+      </w:r>
+      <w:proofErr w:type="spellStart"/>
+      <w:r>
+        <w:t>Profesion</w:t>
+      </w:r>
+      <w:proofErr w:type="spellEnd"/>
+      <w:r>
+        <w:t>, Tipo</w:t>
+      </w:r>
+      <w:r>
+        <w:t xml:space="preserve">, </w:t>
+      </w:r>
+      <w:proofErr w:type="spellStart"/>
+      <w:r>
+        <w:rPr>
+          <w:b/>
+        </w:rPr>
+        <w:t>Id_Media</w:t>
+      </w:r>
+      <w:proofErr w:type="spellEnd"/>
+      <w:r>
+        <w:rPr>
+          <w:b/>
+        </w:rPr>
+        <w:t xml:space="preserve">, </w:t>
+      </w:r>
+      <w:proofErr w:type="spellStart"/>
+      <w:r>
+        <w:rPr>
+          <w:b/>
+        </w:rPr>
+        <w:t>Id_Puesto</w:t>
+      </w:r>
+      <w:proofErr w:type="spellEnd"/>
+      <w:r>
+        <w:t>)</w:t>
+      </w:r>
+    </w:p>
+    <w:p>
+      <w:pPr>
+        <w:pStyle w:val="Prrafodelista"/>
+        <w:numPr>
+          <w:ilvl w:val="0"/>
+          <w:numId w:val="2"/>
+        </w:numPr>
+      </w:pPr>
+      <w:r>
+        <w:t>Puestos(</w:t>
+      </w:r>
+      <w:r>
+        <w:rPr>
+          <w:u w:val="single"/>
+        </w:rPr>
+        <w:t>Id</w:t>
+      </w:r>
+      <w:r>
+        <w:t xml:space="preserve">, </w:t>
+      </w:r>
+      <w:proofErr w:type="spellStart"/>
+      <w:r>
+        <w:rPr>
+          <w:b/>
+        </w:rPr>
+        <w:t>Id_Padre</w:t>
+      </w:r>
+      <w:proofErr w:type="spellEnd"/>
+      <w:r>
+        <w:rPr>
+          <w:b/>
+        </w:rPr>
+        <w:t>,</w:t>
+      </w:r>
+      <w:r>
+        <w:t xml:space="preserve"> </w:t>
+      </w:r>
+      <w:proofErr w:type="spellStart"/>
+      <w:r>
+        <w:t>Descripcion</w:t>
+      </w:r>
+      <w:proofErr w:type="spellEnd"/>
+      <w:r>
+        <w:t xml:space="preserve">, </w:t>
+      </w:r>
+      <w:proofErr w:type="spellStart"/>
+      <w:r>
+        <w:t>EsGalardonable</w:t>
+      </w:r>
+      <w:proofErr w:type="spellEnd"/>
+      <w:r>
+        <w:t>)</w:t>
+      </w:r>
+    </w:p>
+    <w:p>
+      <w:pPr>
+        <w:pStyle w:val="Prrafodelista"/>
+        <w:numPr>
+          <w:ilvl w:val="0"/>
+          <w:numId w:val="2"/>
+        </w:numPr>
+      </w:pPr>
+      <w:r>
+        <w:t>Actor(</w:t>
+      </w:r>
+      <w:r>
+        <w:rPr>
+          <w:u w:val="single"/>
+        </w:rPr>
+        <w:t>Id</w:t>
+      </w:r>
+      <w:r>
+        <w:t xml:space="preserve">, </w:t>
+      </w:r>
+      <w:proofErr w:type="spellStart"/>
+      <w:r>
+        <w:t>NombreArtistico</w:t>
+      </w:r>
+      <w:proofErr w:type="spellEnd"/>
+      <w:r>
+        <w:t xml:space="preserve">, Sexo, </w:t>
+      </w:r>
+      <w:proofErr w:type="spellStart"/>
+      <w:r>
+        <w:t>NmbreReal</w:t>
+      </w:r>
+      <w:proofErr w:type="spellEnd"/>
+      <w:r>
+        <w:t xml:space="preserve">, </w:t>
+      </w:r>
+      <w:proofErr w:type="spellStart"/>
+      <w:r>
+        <w:t>ApellidoReal</w:t>
+      </w:r>
+      <w:proofErr w:type="spellEnd"/>
+      <w:r>
+        <w:t xml:space="preserve">, Nacionalidad, </w:t>
+      </w:r>
+      <w:proofErr w:type="spellStart"/>
+      <w:r>
+        <w:t>Descripcion</w:t>
+      </w:r>
+      <w:proofErr w:type="spellEnd"/>
+      <w:r>
+        <w:t xml:space="preserve">, </w:t>
+      </w:r>
+      <w:proofErr w:type="spellStart"/>
+      <w:r>
+        <w:t>FechaNacimiento</w:t>
+      </w:r>
+      <w:proofErr w:type="spellEnd"/>
+      <w:r>
+        <w:t xml:space="preserve">, </w:t>
+      </w:r>
+      <w:proofErr w:type="spellStart"/>
+      <w:r>
+        <w:t>FechaDefuncion</w:t>
+      </w:r>
+      <w:proofErr w:type="spellEnd"/>
+      <w:r>
+        <w:t>)</w:t>
+      </w:r>
+    </w:p>
+    <w:p>
+      <w:pPr>
+        <w:pStyle w:val="Prrafodelista"/>
+        <w:numPr>
+          <w:ilvl w:val="0"/>
+          <w:numId w:val="2"/>
+        </w:numPr>
+      </w:pPr>
+      <w:r>
+        <w:t>Personaje-Actor(</w:t>
+      </w:r>
+      <w:r>
+        <w:rPr>
+          <w:u w:val="single"/>
+        </w:rPr>
+        <w:t>Id,</w:t>
+      </w:r>
+      <w:r>
+        <w:t xml:space="preserve"> </w:t>
+      </w:r>
+      <w:proofErr w:type="spellStart"/>
+      <w:r>
+        <w:rPr>
+          <w:b/>
+        </w:rPr>
+        <w:t>Id_Actor</w:t>
+      </w:r>
+      <w:proofErr w:type="spellEnd"/>
+      <w:r>
+        <w:t xml:space="preserve">, </w:t>
+      </w:r>
+      <w:proofErr w:type="spellStart"/>
+      <w:r>
+        <w:rPr>
+          <w:b/>
+        </w:rPr>
+        <w:t>Id_Personaje</w:t>
+      </w:r>
+      <w:proofErr w:type="spellEnd"/>
+      <w:r>
+        <w:rPr>
+          <w:b/>
+        </w:rPr>
+        <w:t xml:space="preserve">, </w:t>
+      </w:r>
+      <w:proofErr w:type="spellStart"/>
+      <w:r>
+        <w:t>descripcion</w:t>
+      </w:r>
+      <w:proofErr w:type="spellEnd"/>
+      <w:r>
+        <w:t>)</w:t>
+      </w:r>
+    </w:p>
+    <w:p>
+      <w:pPr>
+        <w:pStyle w:val="Prrafodelista"/>
+        <w:numPr>
+          <w:ilvl w:val="0"/>
+          <w:numId w:val="2"/>
+        </w:numPr>
+      </w:pPr>
+      <w:r>
+        <w:t>Puesto-Actor(</w:t>
+      </w:r>
+      <w:r>
+        <w:rPr>
+          <w:u w:val="single"/>
+        </w:rPr>
+        <w:t>Id</w:t>
+      </w:r>
+      <w:r>
+        <w:t xml:space="preserve">, </w:t>
+      </w:r>
+      <w:proofErr w:type="spellStart"/>
+      <w:r>
+        <w:rPr>
+          <w:b/>
+        </w:rPr>
+        <w:t>Id_Puesto</w:t>
+      </w:r>
+      <w:proofErr w:type="spellEnd"/>
+      <w:r>
+        <w:t xml:space="preserve">, </w:t>
+      </w:r>
+      <w:proofErr w:type="spellStart"/>
+      <w:r>
+        <w:rPr>
+          <w:b/>
+        </w:rPr>
+        <w:t>Id_Actor</w:t>
+      </w:r>
+      <w:proofErr w:type="spellEnd"/>
+      <w:r>
+        <w:rPr>
+          <w:b/>
+        </w:rPr>
+        <w:t xml:space="preserve">, </w:t>
+      </w:r>
+      <w:proofErr w:type="spellStart"/>
+      <w:r>
+        <w:t>Descripcion</w:t>
+      </w:r>
+      <w:proofErr w:type="spellEnd"/>
+      <w:r>
+        <w:t>)</w:t>
+      </w:r>
+    </w:p>
+    <w:p>
+      <w:pPr>
+        <w:pStyle w:val="Prrafodelista"/>
+        <w:numPr>
+          <w:ilvl w:val="0"/>
+          <w:numId w:val="2"/>
+        </w:numPr>
+      </w:pPr>
+      <w:r>
+        <w:t>Genero(</w:t>
+      </w:r>
+      <w:r>
+        <w:rPr>
+          <w:u w:val="single"/>
+        </w:rPr>
+        <w:t>Id</w:t>
+      </w:r>
+      <w:r>
+        <w:t xml:space="preserve">,Nombre, </w:t>
+      </w:r>
+      <w:proofErr w:type="spellStart"/>
+      <w:r>
+        <w:t>Descripcion</w:t>
+      </w:r>
+      <w:proofErr w:type="spellEnd"/>
+      <w:r>
+        <w:t>)</w:t>
+      </w:r>
+    </w:p>
+    <w:p>
+      <w:pPr>
+        <w:pStyle w:val="Prrafodelista"/>
+        <w:numPr>
+          <w:ilvl w:val="0"/>
+          <w:numId w:val="2"/>
+        </w:numPr>
+      </w:pPr>
+      <w:r>
+        <w:t>Media-Genero(</w:t>
+      </w:r>
+      <w:r>
+        <w:rPr>
+          <w:u w:val="single"/>
+        </w:rPr>
+        <w:t>Id</w:t>
+      </w:r>
+      <w:r>
+        <w:t xml:space="preserve">, </w:t>
+      </w:r>
+      <w:proofErr w:type="spellStart"/>
+      <w:r>
+        <w:rPr>
+          <w:b/>
+        </w:rPr>
+        <w:t>Id_Media</w:t>
+      </w:r>
+      <w:proofErr w:type="spellEnd"/>
+      <w:r>
+        <w:rPr>
+          <w:b/>
+        </w:rPr>
+        <w:t xml:space="preserve">, </w:t>
+      </w:r>
+      <w:proofErr w:type="spellStart"/>
+      <w:r>
+        <w:rPr>
+          <w:b/>
+        </w:rPr>
+        <w:t>Id_Genero</w:t>
+      </w:r>
+      <w:proofErr w:type="spellEnd"/>
+      <w:r>
+        <w:t>)</w:t>
+      </w:r>
+    </w:p>
+    <w:p>
+      <w:pPr>
+        <w:pStyle w:val="Prrafodelista"/>
+        <w:numPr>
+          <w:ilvl w:val="0"/>
+          <w:numId w:val="2"/>
+        </w:numPr>
+      </w:pPr>
+      <w:proofErr w:type="spellStart"/>
+      <w:r>
+        <w:t>Clasificacion</w:t>
+      </w:r>
+      <w:proofErr w:type="spellEnd"/>
+      <w:r>
+        <w:t xml:space="preserve">(Id, </w:t>
+      </w:r>
+      <w:proofErr w:type="spellStart"/>
+      <w:r>
+        <w:t>Descripcion</w:t>
+      </w:r>
+      <w:proofErr w:type="spellEnd"/>
+      <w:r>
+        <w:t xml:space="preserve">, </w:t>
+      </w:r>
+      <w:proofErr w:type="spellStart"/>
+      <w:r>
+        <w:t>EdadMinima</w:t>
+      </w:r>
+      <w:proofErr w:type="spellEnd"/>
+      <w:r>
+        <w:t>)</w:t>
+      </w:r>
+    </w:p>
+    <w:p>
+      <w:pPr>
+        <w:pStyle w:val="Prrafodelista"/>
+        <w:numPr>
+          <w:ilvl w:val="0"/>
+          <w:numId w:val="2"/>
+        </w:numPr>
+      </w:pPr>
+      <w:r>
+        <w:t>Contenido-Grafico(</w:t>
+      </w:r>
+      <w:r>
+        <w:rPr>
+          <w:u w:val="single"/>
+        </w:rPr>
+        <w:t>Id</w:t>
+      </w:r>
+      <w:r>
+        <w:t>, Titulo)</w:t>
+      </w:r>
+    </w:p>
+    <w:p>
+      <w:pPr>
+        <w:pStyle w:val="Prrafodelista"/>
+        <w:numPr>
+          <w:ilvl w:val="0"/>
+          <w:numId w:val="2"/>
+        </w:numPr>
+      </w:pPr>
+      <w:r>
+        <w:t>Contenido-Media-Grafico(</w:t>
+      </w:r>
+      <w:r>
+        <w:rPr>
+          <w:u w:val="single"/>
+        </w:rPr>
+        <w:t>Id</w:t>
+      </w:r>
+      <w:r>
+        <w:t xml:space="preserve">, </w:t>
+      </w:r>
+      <w:proofErr w:type="spellStart"/>
+      <w:r>
+        <w:rPr>
+          <w:b/>
+        </w:rPr>
+        <w:t>Id_clasificacion</w:t>
+      </w:r>
+      <w:proofErr w:type="spellEnd"/>
+      <w:r>
+        <w:rPr>
+          <w:b/>
+        </w:rPr>
+        <w:t xml:space="preserve">, </w:t>
+      </w:r>
+      <w:proofErr w:type="spellStart"/>
+      <w:r>
+        <w:rPr>
+          <w:b/>
+        </w:rPr>
+        <w:t>Id_Cont_grafico</w:t>
+      </w:r>
+      <w:proofErr w:type="spellEnd"/>
+      <w:r>
+        <w:rPr>
+          <w:b/>
+        </w:rPr>
+        <w:t xml:space="preserve">, </w:t>
+      </w:r>
+      <w:proofErr w:type="spellStart"/>
+      <w:r>
+        <w:rPr>
+          <w:b/>
+        </w:rPr>
+        <w:t>Id_Media</w:t>
+      </w:r>
+      <w:proofErr w:type="spellEnd"/>
+      <w:r>
+        <w:t xml:space="preserve">, </w:t>
+      </w:r>
+      <w:proofErr w:type="spellStart"/>
+      <w:r>
+        <w:t>Descripcion</w:t>
+      </w:r>
+      <w:proofErr w:type="spellEnd"/>
+      <w:r>
+        <w:t>, Nivel )</w:t>
+      </w:r>
+    </w:p>
+    <w:p>
+      <w:pPr>
+        <w:pStyle w:val="Prrafodelista"/>
+        <w:numPr>
+          <w:ilvl w:val="0"/>
+          <w:numId w:val="2"/>
+        </w:numPr>
+      </w:pPr>
+      <w:r>
+        <w:t>Banda-Sonora(</w:t>
+      </w:r>
+      <w:r>
+        <w:rPr>
+          <w:u w:val="single"/>
+        </w:rPr>
+        <w:t>Id</w:t>
+      </w:r>
+      <w:r>
+        <w:t xml:space="preserve">, Artista, </w:t>
+      </w:r>
+      <w:proofErr w:type="spellStart"/>
+      <w:r>
+        <w:t>Anio</w:t>
+      </w:r>
+      <w:proofErr w:type="spellEnd"/>
+      <w:r>
+        <w:t xml:space="preserve">, </w:t>
+      </w:r>
+      <w:proofErr w:type="spellStart"/>
+      <w:r>
+        <w:t>Cancion</w:t>
       </w:r>
       <w:proofErr w:type="spellEnd"/>
       <w:r>
@@ -599,7 +1327,6 @@
       <w:bookmarkStart w:id="0" w:name="_GoBack"/>
       <w:bookmarkEnd w:id="0"/>
     </w:p>
-    <w:p/>
     <w:p/>
     <w:sectPr>
       <w:pgSz w:w="11906" w:h="16838"/>

</xml_diff>